<commit_message>
creation de 3 cfg
</commit_message>
<xml_diff>
--- a/TP2/ReponsesAuxQuestions.docx
+++ b/TP2/ReponsesAuxQuestions.docx
@@ -1,18 +1,338 @@
 
 <file path=word/document.xml><?xml version="1.0" encoding="utf-8"?>
-<w:document xmlns:wpc="http://schemas.microsoft.com/office/word/2010/wordprocessingCanvas" xmlns:cx="http://schemas.microsoft.com/office/drawing/2014/chartex" xmlns:cx1="http://schemas.microsoft.com/office/drawing/2015/9/8/chartex" xmlns:cx2="http://schemas.microsoft.com/office/drawing/2015/10/21/chartex" xmlns:cx3="http://schemas.microsoft.com/office/drawing/2016/5/9/chartex" xmlns:cx4="http://schemas.microsoft.com/office/drawing/2016/5/10/chartex" xmlns:cx5="http://schemas.microsoft.com/office/drawing/2016/5/11/chartex" xmlns:cx6="http://schemas.microsoft.com/office/drawing/2016/5/12/chartex" xmlns:cx7="http://schemas.microsoft.com/office/drawing/2016/5/13/chartex" xmlns:cx8="http://schemas.microsoft.com/office/drawing/2016/5/14/chartex" xmlns:mc="http://schemas.openxmlformats.org/markup-compatibility/2006" xmlns:aink="http://schemas.microsoft.com/office/drawing/2016/ink" xmlns:am3d="http://schemas.microsoft.com/office/drawing/2017/model3d" xmlns:o="urn:schemas-microsoft-com:office:office" xmlns:r="http://schemas.openxmlformats.org/officeDocument/2006/relationships" xmlns:m="http://schemas.openxmlformats.org/officeDocument/2006/math" xmlns:v="urn:schemas-microsoft-com:vml" xmlns:wp14="http://schemas.microsoft.com/office/word/2010/wordprocessingDrawing" xmlns:wp="http://schemas.openxmlformats.org/drawingml/2006/wordprocessingDrawing" xmlns:w10="urn:schemas-microsoft-com:office:word" xmlns:w="http://schemas.openxmlformats.org/wordprocessingml/2006/main" xmlns:w14="http://schemas.microsoft.com/office/word/2010/wordml" xmlns:w15="http://schemas.microsoft.com/office/word/2012/wordml" xmlns:w16cid="http://schemas.microsoft.com/office/word/2016/wordml/cid" xmlns:w16se="http://schemas.microsoft.com/office/word/2015/wordml/symex" xmlns:wpg="http://schemas.microsoft.com/office/word/2010/wordprocessingGroup" xmlns:wpi="http://schemas.microsoft.com/office/word/2010/wordprocessingInk" xmlns:wne="http://schemas.microsoft.com/office/word/2006/wordml" xmlns:wps="http://schemas.microsoft.com/office/word/2010/wordprocessingShape" mc:Ignorable="w14 w15 w16se w16cid wp14">
+<w:document xmlns:wpc="http://schemas.microsoft.com/office/word/2010/wordprocessingCanvas" xmlns:cx="http://schemas.microsoft.com/office/drawing/2014/chartex" xmlns:mc="http://schemas.openxmlformats.org/markup-compatibility/2006" xmlns:o="urn:schemas-microsoft-com:office:office" xmlns:r="http://schemas.openxmlformats.org/officeDocument/2006/relationships" xmlns:m="http://schemas.openxmlformats.org/officeDocument/2006/math" xmlns:v="urn:schemas-microsoft-com:vml" xmlns:wp14="http://schemas.microsoft.com/office/word/2010/wordprocessingDrawing" xmlns:wp="http://schemas.openxmlformats.org/drawingml/2006/wordprocessingDrawing" xmlns:w10="urn:schemas-microsoft-com:office:word" xmlns:w="http://schemas.openxmlformats.org/wordprocessingml/2006/main" xmlns:w14="http://schemas.microsoft.com/office/word/2010/wordml" xmlns:w15="http://schemas.microsoft.com/office/word/2012/wordml" xmlns:w16se="http://schemas.microsoft.com/office/word/2015/wordml/symex" xmlns:wpg="http://schemas.microsoft.com/office/word/2010/wordprocessingGroup" xmlns:wpi="http://schemas.microsoft.com/office/word/2010/wordprocessingInk" xmlns:wne="http://schemas.microsoft.com/office/word/2006/wordml" xmlns:wps="http://schemas.microsoft.com/office/word/2010/wordprocessingShape" mc:Ignorable="w14 w15 w16se wp14">
   <w:body>
     <w:p>
-      <w:r>
-        <w:t>Question 4:</w:t>
+      <w:pPr>
+        <w:rPr>
+          <w:lang w:val="fr-CA"/>
+        </w:rPr>
+      </w:pPr>
+      <w:r>
+        <w:rPr>
+          <w:lang w:val="fr-CA"/>
+        </w:rPr>
+        <w:t xml:space="preserve">Question </w:t>
+      </w:r>
+      <w:proofErr w:type="gramStart"/>
+      <w:r>
+        <w:rPr>
+          <w:lang w:val="fr-CA"/>
+        </w:rPr>
+        <w:t>4:</w:t>
+      </w:r>
+      <w:proofErr w:type="gramEnd"/>
+    </w:p>
+    <w:p>
+      <w:pPr>
+        <w:rPr>
+          <w:lang w:val="fr-CA"/>
+        </w:rPr>
+      </w:pPr>
+    </w:p>
+    <w:p>
+      <w:pPr>
+        <w:rPr>
+          <w:lang w:val="fr-CA"/>
+        </w:rPr>
+      </w:pPr>
+      <w:r>
+        <w:rPr>
+          <w:lang w:val="fr-CA"/>
+        </w:rPr>
+        <w:t>CFG simple :</w:t>
+      </w:r>
+    </w:p>
+    <w:p>
+      <w:pPr>
+        <w:rPr>
+          <w:lang w:val="fr-CA"/>
+        </w:rPr>
+      </w:pPr>
+      <w:r>
+        <w:rPr>
+          <w:noProof/>
+          <w:lang w:val="fr-CA" w:eastAsia="fr-CA"/>
+        </w:rPr>
+        <w:drawing>
+          <wp:inline distT="0" distB="0" distL="0" distR="0" wp14:anchorId="618E3F0F" wp14:editId="3C87FC50">
+            <wp:extent cx="5405053" cy="7010400"/>
+            <wp:effectExtent l="0" t="0" r="5715" b="0"/>
+            <wp:docPr id="2" name="Image 2"/>
+            <wp:cNvGraphicFramePr>
+              <a:graphicFrameLocks xmlns:a="http://schemas.openxmlformats.org/drawingml/2006/main" noChangeAspect="1"/>
+            </wp:cNvGraphicFramePr>
+            <a:graphic xmlns:a="http://schemas.openxmlformats.org/drawingml/2006/main">
+              <a:graphicData uri="http://schemas.openxmlformats.org/drawingml/2006/picture">
+                <pic:pic xmlns:pic="http://schemas.openxmlformats.org/drawingml/2006/picture">
+                  <pic:nvPicPr>
+                    <pic:cNvPr id="0" name="Picture 2"/>
+                    <pic:cNvPicPr>
+                      <a:picLocks noChangeAspect="1" noChangeArrowheads="1"/>
+                    </pic:cNvPicPr>
+                  </pic:nvPicPr>
+                  <pic:blipFill>
+                    <a:blip r:embed="rId4">
+                      <a:extLst>
+                        <a:ext uri="{28A0092B-C50C-407E-A947-70E740481C1C}">
+                          <a14:useLocalDpi xmlns:a14="http://schemas.microsoft.com/office/drawing/2010/main" val="0"/>
+                        </a:ext>
+                      </a:extLst>
+                    </a:blip>
+                    <a:srcRect/>
+                    <a:stretch>
+                      <a:fillRect/>
+                    </a:stretch>
+                  </pic:blipFill>
+                  <pic:spPr bwMode="auto">
+                    <a:xfrm>
+                      <a:off x="0" y="0"/>
+                      <a:ext cx="5407502" cy="7013577"/>
+                    </a:xfrm>
+                    <a:prstGeom prst="rect">
+                      <a:avLst/>
+                    </a:prstGeom>
+                    <a:noFill/>
+                    <a:ln>
+                      <a:noFill/>
+                    </a:ln>
+                  </pic:spPr>
+                </pic:pic>
+              </a:graphicData>
+            </a:graphic>
+          </wp:inline>
+        </w:drawing>
+      </w:r>
+    </w:p>
+    <w:p>
+      <w:pPr>
+        <w:rPr>
+          <w:lang w:val="fr-CA"/>
+        </w:rPr>
+      </w:pPr>
+      <w:r>
+        <w:rPr>
+          <w:lang w:val="fr-CA"/>
+        </w:rPr>
+        <w:br w:type="page"/>
+      </w:r>
+    </w:p>
+    <w:p>
+      <w:pPr>
+        <w:rPr>
+          <w:lang w:val="fr-CA"/>
+        </w:rPr>
+      </w:pPr>
+    </w:p>
+    <w:p>
+      <w:r>
+        <w:t xml:space="preserve">CFG </w:t>
+      </w:r>
+      <w:proofErr w:type="spellStart"/>
+      <w:r>
+        <w:t>simple_with_</w:t>
+      </w:r>
+      <w:proofErr w:type="gramStart"/>
+      <w:r>
+        <w:t>probability</w:t>
+      </w:r>
+      <w:proofErr w:type="spellEnd"/>
+      <w:r>
+        <w:t> :</w:t>
+      </w:r>
+      <w:proofErr w:type="gramEnd"/>
+    </w:p>
+    <w:p>
+      <w:r>
+        <w:rPr>
+          <w:noProof/>
+          <w:lang w:val="fr-CA" w:eastAsia="fr-CA"/>
+        </w:rPr>
+        <w:drawing>
+          <wp:inline distT="0" distB="0" distL="0" distR="0" wp14:anchorId="27014280" wp14:editId="2F3B2C17">
+            <wp:extent cx="5613400" cy="7280628"/>
+            <wp:effectExtent l="0" t="0" r="6350" b="0"/>
+            <wp:docPr id="3" name="Image 3"/>
+            <wp:cNvGraphicFramePr>
+              <a:graphicFrameLocks xmlns:a="http://schemas.openxmlformats.org/drawingml/2006/main" noChangeAspect="1"/>
+            </wp:cNvGraphicFramePr>
+            <a:graphic xmlns:a="http://schemas.openxmlformats.org/drawingml/2006/main">
+              <a:graphicData uri="http://schemas.openxmlformats.org/drawingml/2006/picture">
+                <pic:pic xmlns:pic="http://schemas.openxmlformats.org/drawingml/2006/picture">
+                  <pic:nvPicPr>
+                    <pic:cNvPr id="0" name="Picture 3"/>
+                    <pic:cNvPicPr>
+                      <a:picLocks noChangeAspect="1" noChangeArrowheads="1"/>
+                    </pic:cNvPicPr>
+                  </pic:nvPicPr>
+                  <pic:blipFill>
+                    <a:blip r:embed="rId5">
+                      <a:extLst>
+                        <a:ext uri="{28A0092B-C50C-407E-A947-70E740481C1C}">
+                          <a14:useLocalDpi xmlns:a14="http://schemas.microsoft.com/office/drawing/2010/main" val="0"/>
+                        </a:ext>
+                      </a:extLst>
+                    </a:blip>
+                    <a:srcRect/>
+                    <a:stretch>
+                      <a:fillRect/>
+                    </a:stretch>
+                  </pic:blipFill>
+                  <pic:spPr bwMode="auto">
+                    <a:xfrm>
+                      <a:off x="0" y="0"/>
+                      <a:ext cx="5619356" cy="7288353"/>
+                    </a:xfrm>
+                    <a:prstGeom prst="rect">
+                      <a:avLst/>
+                    </a:prstGeom>
+                    <a:noFill/>
+                    <a:ln>
+                      <a:noFill/>
+                    </a:ln>
+                  </pic:spPr>
+                </pic:pic>
+              </a:graphicData>
+            </a:graphic>
+          </wp:inline>
+        </w:drawing>
+      </w:r>
+    </w:p>
+    <w:p>
+      <w:r>
+        <w:br w:type="page"/>
+      </w:r>
+    </w:p>
+    <w:p>
+      <w:bookmarkStart w:id="0" w:name="_GoBack"/>
+      <w:bookmarkEnd w:id="0"/>
+    </w:p>
+    <w:p>
+      <w:r>
+        <w:t>CFG bipartite</w:t>
+      </w:r>
+      <w:r>
+        <w:t>:</w:t>
+      </w:r>
+    </w:p>
+    <w:p>
+      <w:r>
+        <w:rPr>
+          <w:noProof/>
+          <w:lang w:val="fr-CA" w:eastAsia="fr-CA"/>
+        </w:rPr>
+        <w:drawing>
+          <wp:inline distT="0" distB="0" distL="0" distR="0" wp14:anchorId="77EAC628" wp14:editId="2378AD5A">
+            <wp:extent cx="5127025" cy="7296150"/>
+            <wp:effectExtent l="0" t="0" r="0" b="0"/>
+            <wp:docPr id="4" name="Image 4"/>
+            <wp:cNvGraphicFramePr>
+              <a:graphicFrameLocks xmlns:a="http://schemas.openxmlformats.org/drawingml/2006/main" noChangeAspect="1"/>
+            </wp:cNvGraphicFramePr>
+            <a:graphic xmlns:a="http://schemas.openxmlformats.org/drawingml/2006/main">
+              <a:graphicData uri="http://schemas.openxmlformats.org/drawingml/2006/picture">
+                <pic:pic xmlns:pic="http://schemas.openxmlformats.org/drawingml/2006/picture">
+                  <pic:nvPicPr>
+                    <pic:cNvPr id="0" name="Picture 4"/>
+                    <pic:cNvPicPr>
+                      <a:picLocks noChangeAspect="1" noChangeArrowheads="1"/>
+                    </pic:cNvPicPr>
+                  </pic:nvPicPr>
+                  <pic:blipFill>
+                    <a:blip r:embed="rId6">
+                      <a:extLst>
+                        <a:ext uri="{28A0092B-C50C-407E-A947-70E740481C1C}">
+                          <a14:useLocalDpi xmlns:a14="http://schemas.microsoft.com/office/drawing/2010/main" val="0"/>
+                        </a:ext>
+                      </a:extLst>
+                    </a:blip>
+                    <a:srcRect/>
+                    <a:stretch>
+                      <a:fillRect/>
+                    </a:stretch>
+                  </pic:blipFill>
+                  <pic:spPr bwMode="auto">
+                    <a:xfrm>
+                      <a:off x="0" y="0"/>
+                      <a:ext cx="5137862" cy="7311572"/>
+                    </a:xfrm>
+                    <a:prstGeom prst="rect">
+                      <a:avLst/>
+                    </a:prstGeom>
+                    <a:noFill/>
+                    <a:ln>
+                      <a:noFill/>
+                    </a:ln>
+                  </pic:spPr>
+                </pic:pic>
+              </a:graphicData>
+            </a:graphic>
+          </wp:inline>
+        </w:drawing>
+      </w:r>
+    </w:p>
+    <w:p>
+      <w:r>
+        <w:br w:type="page"/>
+      </w:r>
+    </w:p>
+    <w:p/>
+    <w:p>
+      <w:r>
+        <w:t xml:space="preserve">CFG </w:t>
+      </w:r>
+      <w:proofErr w:type="spellStart"/>
+      <w:r>
+        <w:t>bipartite_with_probability</w:t>
+      </w:r>
+      <w:proofErr w:type="spellEnd"/>
+      <w:r>
+        <w:t>:</w:t>
+      </w:r>
+    </w:p>
+    <w:p/>
+    <w:p>
+      <w:r>
+        <w:t xml:space="preserve">CFG </w:t>
+      </w:r>
+      <w:proofErr w:type="spellStart"/>
+      <w:r>
+        <w:t>eulerianCycle</w:t>
+      </w:r>
+      <w:proofErr w:type="spellEnd"/>
+      <w:r>
+        <w:t>:</w:t>
+      </w:r>
+    </w:p>
+    <w:p/>
+    <w:p>
+      <w:r>
+        <w:t>CFG regular:</w:t>
       </w:r>
     </w:p>
     <w:p/>
     <w:p/>
-    <w:p>
-      <w:r>
-        <w:t>Question 5:</w:t>
-      </w:r>
+    <w:p/>
+    <w:p>
+      <w:pPr>
+        <w:rPr>
+          <w:lang w:val="fr-CA"/>
+        </w:rPr>
+      </w:pPr>
+      <w:r>
+        <w:rPr>
+          <w:lang w:val="fr-CA"/>
+        </w:rPr>
+        <w:t xml:space="preserve">Question </w:t>
+      </w:r>
+      <w:proofErr w:type="gramStart"/>
+      <w:r>
+        <w:rPr>
+          <w:lang w:val="fr-CA"/>
+        </w:rPr>
+        <w:t>5:</w:t>
+      </w:r>
+      <w:proofErr w:type="gramEnd"/>
     </w:p>
     <w:p>
       <w:pPr>
@@ -31,15 +351,7 @@
         <w:rPr>
           <w:lang w:val="fr-CA"/>
         </w:rPr>
-        <w:t xml:space="preserve"> plusieurs choses à changer dans les fonctions à tester, notamment l’ajout de conditions pour vérifier que le nombre de nœuds et le no</w:t>
-      </w:r>
-      <w:bookmarkStart w:id="0" w:name="_GoBack"/>
-      <w:bookmarkEnd w:id="0"/>
-      <w:r>
-        <w:rPr>
-          <w:lang w:val="fr-CA"/>
-        </w:rPr>
-        <w:t xml:space="preserve">mbre d’arrêtes mis en arguments ne dépassent pas les bornes permises. Pour les fonctions bipartite et </w:t>
+        <w:t xml:space="preserve"> plusieurs choses à changer dans les fonctions à tester, notamment l’ajout de conditions pour vérifier que le nombre de nœuds et le nombre d’arrêtes mis en arguments ne dépassent pas les bornes permises. Pour les fonctions bipartite et </w:t>
       </w:r>
       <w:proofErr w:type="spellStart"/>
       <w:r>
@@ -179,7 +491,7 @@
 </file>
 
 <file path=word/styles.xml><?xml version="1.0" encoding="utf-8"?>
-<w:styles xmlns:mc="http://schemas.openxmlformats.org/markup-compatibility/2006" xmlns:r="http://schemas.openxmlformats.org/officeDocument/2006/relationships" xmlns:w="http://schemas.openxmlformats.org/wordprocessingml/2006/main" xmlns:w14="http://schemas.microsoft.com/office/word/2010/wordml" xmlns:w15="http://schemas.microsoft.com/office/word/2012/wordml" xmlns:w16cid="http://schemas.microsoft.com/office/word/2016/wordml/cid" xmlns:w16se="http://schemas.microsoft.com/office/word/2015/wordml/symex" mc:Ignorable="w14 w15 w16se w16cid">
+<w:styles xmlns:mc="http://schemas.openxmlformats.org/markup-compatibility/2006" xmlns:r="http://schemas.openxmlformats.org/officeDocument/2006/relationships" xmlns:w="http://schemas.openxmlformats.org/wordprocessingml/2006/main" xmlns:w14="http://schemas.microsoft.com/office/word/2010/wordml" xmlns:w15="http://schemas.microsoft.com/office/word/2012/wordml" xmlns:w16se="http://schemas.microsoft.com/office/word/2015/wordml/symex" mc:Ignorable="w14 w15 w16se">
   <w:docDefaults>
     <w:rPrDefault>
       <w:rPr>
@@ -195,7 +507,7 @@
       </w:pPr>
     </w:pPrDefault>
   </w:docDefaults>
-  <w:latentStyles w:defLockedState="0" w:defUIPriority="99" w:defSemiHidden="0" w:defUnhideWhenUsed="0" w:defQFormat="0" w:count="377">
+  <w:latentStyles w:defLockedState="0" w:defUIPriority="99" w:defSemiHidden="0" w:defUnhideWhenUsed="0" w:defQFormat="0" w:count="371">
     <w:lsdException w:name="Normal" w:uiPriority="0" w:qFormat="1"/>
     <w:lsdException w:name="heading 1" w:uiPriority="9" w:qFormat="1"/>
     <w:lsdException w:name="heading 2" w:semiHidden="1" w:uiPriority="9" w:unhideWhenUsed="1" w:qFormat="1"/>
@@ -301,6 +613,7 @@
     <w:lsdException w:name="HTML Sample" w:semiHidden="1" w:unhideWhenUsed="1"/>
     <w:lsdException w:name="HTML Typewriter" w:semiHidden="1" w:unhideWhenUsed="1"/>
     <w:lsdException w:name="HTML Variable" w:semiHidden="1" w:unhideWhenUsed="1"/>
+    <w:lsdException w:name="Normal Table" w:semiHidden="1" w:unhideWhenUsed="1"/>
     <w:lsdException w:name="annotation subject" w:semiHidden="1" w:unhideWhenUsed="1"/>
     <w:lsdException w:name="No List" w:semiHidden="1" w:unhideWhenUsed="1"/>
     <w:lsdException w:name="Outline List 1" w:semiHidden="1" w:unhideWhenUsed="1"/>
@@ -346,9 +659,11 @@
     <w:lsdException w:name="Table Subtle 1" w:semiHidden="1" w:unhideWhenUsed="1"/>
     <w:lsdException w:name="Table Subtle 2" w:semiHidden="1" w:unhideWhenUsed="1"/>
     <w:lsdException w:name="Table Web 1" w:semiHidden="1" w:unhideWhenUsed="1"/>
+    <w:lsdException w:name="Table Web 2" w:semiHidden="1" w:unhideWhenUsed="1"/>
     <w:lsdException w:name="Table Web 3" w:semiHidden="1" w:unhideWhenUsed="1"/>
     <w:lsdException w:name="Balloon Text" w:semiHidden="1" w:unhideWhenUsed="1"/>
     <w:lsdException w:name="Table Grid" w:uiPriority="39"/>
+    <w:lsdException w:name="Table Theme" w:semiHidden="1" w:unhideWhenUsed="1"/>
     <w:lsdException w:name="Placeholder Text" w:semiHidden="1"/>
     <w:lsdException w:name="No Spacing" w:uiPriority="1" w:qFormat="1"/>
     <w:lsdException w:name="Light Shading" w:uiPriority="60"/>
@@ -564,24 +879,18 @@
     <w:lsdException w:name="List Table 5 Dark Accent 6" w:uiPriority="50"/>
     <w:lsdException w:name="List Table 6 Colorful Accent 6" w:uiPriority="51"/>
     <w:lsdException w:name="List Table 7 Colorful Accent 6" w:uiPriority="52"/>
-    <w:lsdException w:name="Mention" w:semiHidden="1" w:unhideWhenUsed="1"/>
-    <w:lsdException w:name="Smart Hyperlink" w:semiHidden="1" w:unhideWhenUsed="1"/>
-    <w:lsdException w:name="Hashtag" w:semiHidden="1" w:unhideWhenUsed="1"/>
-    <w:lsdException w:name="Unresolved Mention" w:semiHidden="1" w:unhideWhenUsed="1"/>
-    <w:lsdException w:name="Smart Link" w:semiHidden="1" w:unhideWhenUsed="1"/>
-    <w:lsdException w:name="Smart Link Error" w:semiHidden="1" w:unhideWhenUsed="1"/>
   </w:latentStyles>
   <w:style w:type="paragraph" w:default="1" w:styleId="Normal">
     <w:name w:val="Normal"/>
     <w:qFormat/>
   </w:style>
-  <w:style w:type="character" w:default="1" w:styleId="DefaultParagraphFont">
+  <w:style w:type="character" w:default="1" w:styleId="Policepardfaut">
     <w:name w:val="Default Paragraph Font"/>
     <w:uiPriority w:val="1"/>
     <w:semiHidden/>
     <w:unhideWhenUsed/>
   </w:style>
-  <w:style w:type="table" w:default="1" w:styleId="TableNormal">
+  <w:style w:type="table" w:default="1" w:styleId="TableauNormal">
     <w:name w:val="Normal Table"/>
     <w:uiPriority w:val="99"/>
     <w:semiHidden/>
@@ -596,7 +905,7 @@
       </w:tblCellMar>
     </w:tblPr>
   </w:style>
-  <w:style w:type="numbering" w:default="1" w:styleId="NoList">
+  <w:style w:type="numbering" w:default="1" w:styleId="Aucuneliste">
     <w:name w:val="No List"/>
     <w:uiPriority w:val="99"/>
     <w:semiHidden/>

</xml_diff>

<commit_message>
redaction du rapport pour la question 4
</commit_message>
<xml_diff>
--- a/TP2/ReponsesAuxQuestions.docx
+++ b/TP2/ReponsesAuxQuestions.docx
@@ -29,6 +29,14 @@
           <w:lang w:val="fr-CA"/>
         </w:rPr>
       </w:pPr>
+      <w:r>
+        <w:rPr>
+          <w:lang w:val="fr-CA"/>
+        </w:rPr>
+        <w:t>Les graphes de flot de contrôle ont été conçu selon les améliorations du code des méthodes expliquées dans la question 5</w:t>
+      </w:r>
+      <w:bookmarkStart w:id="0" w:name="_GoBack"/>
+      <w:bookmarkEnd w:id="0"/>
     </w:p>
     <w:p>
       <w:pPr>
@@ -55,10 +63,10 @@
           <w:lang w:val="fr-CA" w:eastAsia="fr-CA"/>
         </w:rPr>
         <w:drawing>
-          <wp:inline distT="0" distB="0" distL="0" distR="0" wp14:anchorId="618E3F0F" wp14:editId="3C87FC50">
-            <wp:extent cx="5405053" cy="7010400"/>
-            <wp:effectExtent l="0" t="0" r="5715" b="0"/>
-            <wp:docPr id="2" name="Image 2"/>
+          <wp:inline distT="0" distB="0" distL="0" distR="0" wp14:anchorId="7E3531E3" wp14:editId="0F7E38E8">
+            <wp:extent cx="4083165" cy="5295900"/>
+            <wp:effectExtent l="0" t="0" r="0" b="0"/>
+            <wp:docPr id="12" name="Image 12"/>
             <wp:cNvGraphicFramePr>
               <a:graphicFrameLocks xmlns:a="http://schemas.openxmlformats.org/drawingml/2006/main" noChangeAspect="1"/>
             </wp:cNvGraphicFramePr>
@@ -66,13 +74,13 @@
               <a:graphicData uri="http://schemas.openxmlformats.org/drawingml/2006/picture">
                 <pic:pic xmlns:pic="http://schemas.openxmlformats.org/drawingml/2006/picture">
                   <pic:nvPicPr>
-                    <pic:cNvPr id="0" name="Picture 2"/>
+                    <pic:cNvPr id="0" name="Picture 9"/>
                     <pic:cNvPicPr>
                       <a:picLocks noChangeAspect="1" noChangeArrowheads="1"/>
                     </pic:cNvPicPr>
                   </pic:nvPicPr>
                   <pic:blipFill>
-                    <a:blip r:embed="rId4">
+                    <a:blip r:embed="rId4" cstate="print">
                       <a:extLst>
                         <a:ext uri="{28A0092B-C50C-407E-A947-70E740481C1C}">
                           <a14:useLocalDpi xmlns:a14="http://schemas.microsoft.com/office/drawing/2010/main" val="0"/>
@@ -87,7 +95,7 @@
                   <pic:spPr bwMode="auto">
                     <a:xfrm>
                       <a:off x="0" y="0"/>
-                      <a:ext cx="5407502" cy="7013577"/>
+                      <a:ext cx="4091750" cy="5307035"/>
                     </a:xfrm>
                     <a:prstGeom prst="rect">
                       <a:avLst/>
@@ -114,45 +122,175 @@
         <w:rPr>
           <w:lang w:val="fr-CA"/>
         </w:rPr>
+        <w:t>Les chemins à tester sont :</w:t>
+      </w:r>
+    </w:p>
+    <w:p>
+      <w:pPr>
+        <w:spacing w:after="0"/>
+        <w:rPr>
+          <w:lang w:val="fr-CA"/>
+        </w:rPr>
+      </w:pPr>
+      <w:r>
+        <w:rPr>
+          <w:lang w:val="fr-CA"/>
+        </w:rPr>
+        <w:t>1-2</w:t>
+      </w:r>
+    </w:p>
+    <w:p>
+      <w:pPr>
+        <w:spacing w:after="0"/>
+        <w:rPr>
+          <w:lang w:val="fr-CA"/>
+        </w:rPr>
+      </w:pPr>
+      <w:r>
+        <w:rPr>
+          <w:lang w:val="fr-CA"/>
+        </w:rPr>
+        <w:t>1-3-4</w:t>
+      </w:r>
+    </w:p>
+    <w:p>
+      <w:pPr>
+        <w:spacing w:after="0"/>
+        <w:rPr>
+          <w:lang w:val="fr-CA"/>
+        </w:rPr>
+      </w:pPr>
+      <w:r>
+        <w:rPr>
+          <w:lang w:val="fr-CA"/>
+        </w:rPr>
+        <w:t>1-3-5-6-7-8-6-11</w:t>
+      </w:r>
+    </w:p>
+    <w:p>
+      <w:pPr>
+        <w:spacing w:after="0"/>
+        <w:rPr>
+          <w:lang w:val="fr-CA"/>
+        </w:rPr>
+      </w:pPr>
+      <w:r>
+        <w:rPr>
+          <w:lang w:val="fr-CA"/>
+        </w:rPr>
+        <w:t>1-3-5-6-7-8-</w:t>
+      </w:r>
+      <w:r>
+        <w:rPr>
+          <w:lang w:val="fr-CA"/>
+        </w:rPr>
+        <w:t>9-</w:t>
+      </w:r>
+      <w:r>
+        <w:rPr>
+          <w:lang w:val="fr-CA"/>
+        </w:rPr>
+        <w:t>6-11</w:t>
+      </w:r>
+    </w:p>
+    <w:p>
+      <w:pPr>
+        <w:spacing w:after="0"/>
+        <w:rPr>
+          <w:lang w:val="fr-CA"/>
+        </w:rPr>
+      </w:pPr>
+      <w:r>
+        <w:rPr>
+          <w:lang w:val="fr-CA"/>
+        </w:rPr>
+        <w:t>1-3-5-6-7-8</w:t>
+      </w:r>
+      <w:r>
+        <w:rPr>
+          <w:lang w:val="fr-CA"/>
+        </w:rPr>
+        <w:t>-9-10</w:t>
+      </w:r>
+      <w:r>
+        <w:rPr>
+          <w:lang w:val="fr-CA"/>
+        </w:rPr>
+        <w:t>-6-11</w:t>
+      </w:r>
+    </w:p>
+    <w:p>
+      <w:pPr>
+        <w:spacing w:after="0"/>
+        <w:rPr>
+          <w:lang w:val="fr-CA"/>
+        </w:rPr>
+      </w:pPr>
+    </w:p>
+    <w:p>
+      <w:pPr>
+        <w:spacing w:after="0"/>
+        <w:rPr>
+          <w:lang w:val="fr-CA"/>
+        </w:rPr>
+      </w:pPr>
+      <w:r>
+        <w:rPr>
+          <w:lang w:val="fr-CA"/>
+        </w:rPr>
+        <w:t>Il n’y a aucun chemin non testable</w:t>
+      </w:r>
+    </w:p>
+    <w:p>
+      <w:pPr>
+        <w:rPr>
+          <w:lang w:val="fr-CA"/>
+        </w:rPr>
+      </w:pPr>
+      <w:r>
+        <w:rPr>
+          <w:lang w:val="fr-CA"/>
+        </w:rPr>
         <w:br w:type="page"/>
       </w:r>
-    </w:p>
-    <w:p>
-      <w:pPr>
-        <w:rPr>
-          <w:lang w:val="fr-CA"/>
-        </w:rPr>
-      </w:pPr>
-    </w:p>
-    <w:p>
-      <w:r>
+      <w:r>
+        <w:rPr>
+          <w:lang w:val="fr-CA"/>
+        </w:rPr>
+        <w:lastRenderedPageBreak/>
         <w:t xml:space="preserve">CFG </w:t>
       </w:r>
       <w:proofErr w:type="spellStart"/>
       <w:r>
-        <w:t>simple_with_</w:t>
-      </w:r>
-      <w:proofErr w:type="gramStart"/>
-      <w:r>
-        <w:t>probability</w:t>
+        <w:rPr>
+          <w:lang w:val="fr-CA"/>
+        </w:rPr>
+        <w:t>simple_with_probability</w:t>
       </w:r>
       <w:proofErr w:type="spellEnd"/>
       <w:r>
+        <w:rPr>
+          <w:lang w:val="fr-CA"/>
+        </w:rPr>
         <w:t> :</w:t>
       </w:r>
-      <w:proofErr w:type="gramEnd"/>
-    </w:p>
-    <w:p>
+    </w:p>
+    <w:p>
+      <w:pPr>
+        <w:rPr>
+          <w:lang w:val="fr-CA"/>
+        </w:rPr>
+      </w:pPr>
       <w:r>
         <w:rPr>
           <w:noProof/>
           <w:lang w:val="fr-CA" w:eastAsia="fr-CA"/>
         </w:rPr>
         <w:drawing>
-          <wp:inline distT="0" distB="0" distL="0" distR="0" wp14:anchorId="27014280" wp14:editId="2F3B2C17">
-            <wp:extent cx="5613400" cy="7280628"/>
-            <wp:effectExtent l="0" t="0" r="6350" b="0"/>
-            <wp:docPr id="3" name="Image 3"/>
+          <wp:inline distT="0" distB="0" distL="0" distR="0" wp14:anchorId="7D823030" wp14:editId="2DCD6A88">
+            <wp:extent cx="3867746" cy="5016500"/>
+            <wp:effectExtent l="0" t="0" r="0" b="0"/>
+            <wp:docPr id="13" name="Image 13"/>
             <wp:cNvGraphicFramePr>
               <a:graphicFrameLocks xmlns:a="http://schemas.openxmlformats.org/drawingml/2006/main" noChangeAspect="1"/>
             </wp:cNvGraphicFramePr>
@@ -160,13 +298,13 @@
               <a:graphicData uri="http://schemas.openxmlformats.org/drawingml/2006/picture">
                 <pic:pic xmlns:pic="http://schemas.openxmlformats.org/drawingml/2006/picture">
                   <pic:nvPicPr>
-                    <pic:cNvPr id="0" name="Picture 3"/>
+                    <pic:cNvPr id="0" name="Picture 10"/>
                     <pic:cNvPicPr>
                       <a:picLocks noChangeAspect="1" noChangeArrowheads="1"/>
                     </pic:cNvPicPr>
                   </pic:nvPicPr>
                   <pic:blipFill>
-                    <a:blip r:embed="rId5">
+                    <a:blip r:embed="rId5" cstate="print">
                       <a:extLst>
                         <a:ext uri="{28A0092B-C50C-407E-A947-70E740481C1C}">
                           <a14:useLocalDpi xmlns:a14="http://schemas.microsoft.com/office/drawing/2010/main" val="0"/>
@@ -181,7 +319,7 @@
                   <pic:spPr bwMode="auto">
                     <a:xfrm>
                       <a:off x="0" y="0"/>
-                      <a:ext cx="5619356" cy="7288353"/>
+                      <a:ext cx="3869433" cy="5018688"/>
                     </a:xfrm>
                     <a:prstGeom prst="rect">
                       <a:avLst/>
@@ -199,33 +337,188 @@
       </w:r>
     </w:p>
     <w:p>
-      <w:r>
+      <w:pPr>
+        <w:rPr>
+          <w:lang w:val="fr-CA"/>
+        </w:rPr>
+      </w:pPr>
+      <w:r>
+        <w:rPr>
+          <w:lang w:val="fr-CA"/>
+        </w:rPr>
+        <w:t>Les chemins à tester sont :</w:t>
+      </w:r>
+    </w:p>
+    <w:p>
+      <w:pPr>
+        <w:spacing w:after="0"/>
+        <w:rPr>
+          <w:lang w:val="fr-CA"/>
+        </w:rPr>
+      </w:pPr>
+      <w:r>
+        <w:rPr>
+          <w:lang w:val="fr-CA"/>
+        </w:rPr>
+        <w:t>1-2</w:t>
+      </w:r>
+    </w:p>
+    <w:p>
+      <w:pPr>
+        <w:spacing w:after="0"/>
+        <w:rPr>
+          <w:lang w:val="fr-CA"/>
+        </w:rPr>
+      </w:pPr>
+      <w:r>
+        <w:rPr>
+          <w:lang w:val="fr-CA"/>
+        </w:rPr>
+        <w:t>1-3-2</w:t>
+      </w:r>
+    </w:p>
+    <w:p>
+      <w:pPr>
+        <w:spacing w:after="0"/>
+        <w:rPr>
+          <w:lang w:val="fr-CA"/>
+        </w:rPr>
+      </w:pPr>
+      <w:r>
+        <w:rPr>
+          <w:lang w:val="fr-CA"/>
+        </w:rPr>
+        <w:t>1-3-4-5-6-7-11-5-12</w:t>
+      </w:r>
+    </w:p>
+    <w:p>
+      <w:pPr>
+        <w:spacing w:after="0"/>
+        <w:rPr>
+          <w:lang w:val="fr-CA"/>
+        </w:rPr>
+      </w:pPr>
+      <w:r>
+        <w:rPr>
+          <w:lang w:val="fr-CA"/>
+        </w:rPr>
+        <w:t>1-3-4-5-6-7-8-10-7-11-5-12</w:t>
+      </w:r>
+    </w:p>
+    <w:p>
+      <w:pPr>
+        <w:spacing w:after="0"/>
+        <w:rPr>
+          <w:lang w:val="fr-CA"/>
+        </w:rPr>
+      </w:pPr>
+      <w:r>
+        <w:rPr>
+          <w:lang w:val="fr-CA"/>
+        </w:rPr>
+        <w:t>1-3-4-5-6-7-8-</w:t>
+      </w:r>
+      <w:r>
+        <w:rPr>
+          <w:lang w:val="fr-CA"/>
+        </w:rPr>
+        <w:t>9-</w:t>
+      </w:r>
+      <w:r>
+        <w:rPr>
+          <w:lang w:val="fr-CA"/>
+        </w:rPr>
+        <w:t>10-7-11-5-12</w:t>
+      </w:r>
+    </w:p>
+    <w:p>
+      <w:pPr>
+        <w:spacing w:after="0"/>
+        <w:rPr>
+          <w:lang w:val="fr-CA"/>
+        </w:rPr>
+      </w:pPr>
+    </w:p>
+    <w:p>
+      <w:pPr>
+        <w:spacing w:after="0"/>
+        <w:rPr>
+          <w:lang w:val="fr-CA"/>
+        </w:rPr>
+      </w:pPr>
+      <w:r>
+        <w:rPr>
+          <w:lang w:val="fr-CA"/>
+        </w:rPr>
+        <w:t>Il n’y a aucun chemin impossible à tester</w:t>
+      </w:r>
+    </w:p>
+    <w:p>
+      <w:pPr>
+        <w:spacing w:after="0"/>
+        <w:rPr>
+          <w:lang w:val="fr-CA"/>
+        </w:rPr>
+      </w:pPr>
+    </w:p>
+    <w:p>
+      <w:pPr>
+        <w:rPr>
+          <w:lang w:val="fr-CA"/>
+        </w:rPr>
+      </w:pPr>
+    </w:p>
+    <w:p>
+      <w:pPr>
+        <w:rPr>
+          <w:lang w:val="fr-CA"/>
+        </w:rPr>
+      </w:pPr>
+      <w:r>
+        <w:rPr>
+          <w:lang w:val="fr-CA"/>
+        </w:rPr>
         <w:br w:type="page"/>
       </w:r>
     </w:p>
     <w:p>
-      <w:bookmarkStart w:id="0" w:name="_GoBack"/>
-      <w:bookmarkEnd w:id="0"/>
-    </w:p>
-    <w:p>
-      <w:r>
-        <w:t>CFG bipartite</w:t>
-      </w:r>
-      <w:r>
-        <w:t>:</w:t>
-      </w:r>
-    </w:p>
-    <w:p>
+      <w:pPr>
+        <w:rPr>
+          <w:lang w:val="fr-CA"/>
+        </w:rPr>
+      </w:pPr>
+      <w:r>
+        <w:rPr>
+          <w:lang w:val="fr-CA"/>
+        </w:rPr>
+        <w:lastRenderedPageBreak/>
+        <w:t xml:space="preserve">CFG </w:t>
+      </w:r>
+      <w:proofErr w:type="gramStart"/>
+      <w:r>
+        <w:rPr>
+          <w:lang w:val="fr-CA"/>
+        </w:rPr>
+        <w:t>bipartite:</w:t>
+      </w:r>
+      <w:proofErr w:type="gramEnd"/>
+    </w:p>
+    <w:p>
+      <w:pPr>
+        <w:rPr>
+          <w:lang w:val="fr-CA"/>
+        </w:rPr>
+      </w:pPr>
       <w:r>
         <w:rPr>
           <w:noProof/>
           <w:lang w:val="fr-CA" w:eastAsia="fr-CA"/>
         </w:rPr>
         <w:drawing>
-          <wp:inline distT="0" distB="0" distL="0" distR="0" wp14:anchorId="77EAC628" wp14:editId="2378AD5A">
-            <wp:extent cx="5127025" cy="7296150"/>
-            <wp:effectExtent l="0" t="0" r="0" b="0"/>
-            <wp:docPr id="4" name="Image 4"/>
+          <wp:inline distT="0" distB="0" distL="0" distR="0" wp14:anchorId="5081B1FB" wp14:editId="283F2A0B">
+            <wp:extent cx="3940088" cy="5607050"/>
+            <wp:effectExtent l="0" t="0" r="3810" b="0"/>
+            <wp:docPr id="8" name="Image 8"/>
             <wp:cNvGraphicFramePr>
               <a:graphicFrameLocks xmlns:a="http://schemas.openxmlformats.org/drawingml/2006/main" noChangeAspect="1"/>
             </wp:cNvGraphicFramePr>
@@ -233,7 +526,7 @@
               <a:graphicData uri="http://schemas.openxmlformats.org/drawingml/2006/picture">
                 <pic:pic xmlns:pic="http://schemas.openxmlformats.org/drawingml/2006/picture">
                   <pic:nvPicPr>
-                    <pic:cNvPr id="0" name="Picture 4"/>
+                    <pic:cNvPr id="0" name="Picture 5"/>
                     <pic:cNvPicPr>
                       <a:picLocks noChangeAspect="1" noChangeArrowheads="1"/>
                     </pic:cNvPicPr>
@@ -254,7 +547,7 @@
                   <pic:spPr bwMode="auto">
                     <a:xfrm>
                       <a:off x="0" y="0"/>
-                      <a:ext cx="5137862" cy="7311572"/>
+                      <a:ext cx="3949248" cy="5620086"/>
                     </a:xfrm>
                     <a:prstGeom prst="rect">
                       <a:avLst/>
@@ -272,57 +565,786 @@
       </w:r>
     </w:p>
     <w:p>
-      <w:r>
+      <w:pPr>
+        <w:spacing w:after="0"/>
+        <w:rPr>
+          <w:lang w:val="fr-CA"/>
+        </w:rPr>
+      </w:pPr>
+      <w:r>
+        <w:rPr>
+          <w:lang w:val="fr-CA"/>
+        </w:rPr>
+        <w:t>Les chemins à tester sont :</w:t>
+      </w:r>
+    </w:p>
+    <w:p>
+      <w:pPr>
+        <w:spacing w:after="0"/>
+        <w:rPr>
+          <w:lang w:val="fr-CA"/>
+        </w:rPr>
+      </w:pPr>
+      <w:r>
+        <w:rPr>
+          <w:lang w:val="fr-CA"/>
+        </w:rPr>
+        <w:t>1-2</w:t>
+      </w:r>
+    </w:p>
+    <w:p>
+      <w:pPr>
+        <w:spacing w:after="0"/>
+        <w:rPr>
+          <w:lang w:val="fr-CA"/>
+        </w:rPr>
+      </w:pPr>
+      <w:r>
+        <w:rPr>
+          <w:lang w:val="fr-CA"/>
+        </w:rPr>
+        <w:t>1-3-4</w:t>
+      </w:r>
+    </w:p>
+    <w:p>
+      <w:pPr>
+        <w:spacing w:after="0"/>
+        <w:rPr>
+          <w:lang w:val="fr-CA"/>
+        </w:rPr>
+      </w:pPr>
+      <w:r>
+        <w:rPr>
+          <w:lang w:val="fr-CA"/>
+        </w:rPr>
+        <w:t>1-3-5-6</w:t>
+      </w:r>
+    </w:p>
+    <w:p>
+      <w:pPr>
+        <w:spacing w:after="0"/>
+        <w:rPr>
+          <w:lang w:val="fr-CA"/>
+        </w:rPr>
+      </w:pPr>
+      <w:r>
+        <w:rPr>
+          <w:lang w:val="fr-CA"/>
+        </w:rPr>
+        <w:t>1-3-5-7-8</w:t>
+      </w:r>
+    </w:p>
+    <w:p>
+      <w:pPr>
+        <w:spacing w:after="0"/>
+        <w:rPr>
+          <w:lang w:val="fr-CA"/>
+        </w:rPr>
+      </w:pPr>
+      <w:r>
+        <w:rPr>
+          <w:lang w:val="fr-CA"/>
+        </w:rPr>
+        <w:t>1-3-5-7-9-10-11-12-13-10-14</w:t>
+      </w:r>
+    </w:p>
+    <w:p>
+      <w:pPr>
+        <w:spacing w:after="0"/>
+        <w:rPr>
+          <w:lang w:val="fr-CA"/>
+        </w:rPr>
+      </w:pPr>
+      <w:r>
+        <w:rPr>
+          <w:lang w:val="fr-CA"/>
+        </w:rPr>
+        <w:t>1-3-5-7-9-10-11-12-13-10-11-12-10-14</w:t>
+      </w:r>
+    </w:p>
+    <w:p>
+      <w:pPr>
+        <w:spacing w:after="0"/>
+        <w:rPr>
+          <w:lang w:val="fr-CA"/>
+        </w:rPr>
+      </w:pPr>
+    </w:p>
+    <w:p>
+      <w:pPr>
+        <w:spacing w:after="0"/>
+        <w:rPr>
+          <w:lang w:val="fr-CA"/>
+        </w:rPr>
+      </w:pPr>
+      <w:r>
+        <w:rPr>
+          <w:lang w:val="fr-CA"/>
+        </w:rPr>
+        <w:t>Le chemin 1-3-5-7-9-10-11-12</w:t>
+      </w:r>
+      <w:r>
+        <w:rPr>
+          <w:lang w:val="fr-CA"/>
+        </w:rPr>
+        <w:t>-10-14</w:t>
+      </w:r>
+      <w:r>
+        <w:rPr>
+          <w:lang w:val="fr-CA"/>
+        </w:rPr>
+        <w:t xml:space="preserve"> est impossible à tester car on ne peut </w:t>
+      </w:r>
+      <w:r>
+        <w:rPr>
+          <w:lang w:val="fr-CA"/>
+        </w:rPr>
+        <w:t>pas dire que la toute première arrête est déjà inclue parmi l’ensemble des arrêtes.</w:t>
+      </w:r>
+    </w:p>
+    <w:p>
+      <w:pPr>
+        <w:rPr>
+          <w:lang w:val="fr-CA"/>
+        </w:rPr>
+      </w:pPr>
+      <w:r>
+        <w:rPr>
+          <w:lang w:val="fr-CA"/>
+        </w:rPr>
         <w:br w:type="page"/>
       </w:r>
-    </w:p>
-    <w:p/>
-    <w:p>
-      <w:r>
+      <w:r>
+        <w:rPr>
+          <w:lang w:val="fr-CA"/>
+        </w:rPr>
+        <w:lastRenderedPageBreak/>
         <w:t xml:space="preserve">CFG </w:t>
       </w:r>
       <w:proofErr w:type="spellStart"/>
       <w:r>
-        <w:t>bipartite_with_probability</w:t>
+        <w:rPr>
+          <w:lang w:val="fr-CA"/>
+        </w:rPr>
+        <w:t>bipartite_with_</w:t>
+      </w:r>
+      <w:proofErr w:type="gramStart"/>
+      <w:r>
+        <w:rPr>
+          <w:lang w:val="fr-CA"/>
+        </w:rPr>
+        <w:t>probability</w:t>
       </w:r>
       <w:proofErr w:type="spellEnd"/>
       <w:r>
+        <w:rPr>
+          <w:lang w:val="fr-CA"/>
+        </w:rPr>
         <w:t>:</w:t>
       </w:r>
-    </w:p>
-    <w:p/>
-    <w:p>
-      <w:r>
+      <w:proofErr w:type="gramEnd"/>
+    </w:p>
+    <w:p>
+      <w:pPr>
+        <w:rPr>
+          <w:lang w:val="fr-CA"/>
+        </w:rPr>
+      </w:pPr>
+      <w:r>
+        <w:rPr>
+          <w:noProof/>
+          <w:lang w:val="fr-CA" w:eastAsia="fr-CA"/>
+        </w:rPr>
+        <w:drawing>
+          <wp:inline distT="0" distB="0" distL="0" distR="0" wp14:anchorId="4F5BC38B" wp14:editId="4BA9A6F7">
+            <wp:extent cx="3446632" cy="5664200"/>
+            <wp:effectExtent l="0" t="0" r="1905" b="0"/>
+            <wp:docPr id="9" name="Image 9"/>
+            <wp:cNvGraphicFramePr>
+              <a:graphicFrameLocks xmlns:a="http://schemas.openxmlformats.org/drawingml/2006/main" noChangeAspect="1"/>
+            </wp:cNvGraphicFramePr>
+            <a:graphic xmlns:a="http://schemas.openxmlformats.org/drawingml/2006/main">
+              <a:graphicData uri="http://schemas.openxmlformats.org/drawingml/2006/picture">
+                <pic:pic xmlns:pic="http://schemas.openxmlformats.org/drawingml/2006/picture">
+                  <pic:nvPicPr>
+                    <pic:cNvPr id="0" name="Picture 6"/>
+                    <pic:cNvPicPr>
+                      <a:picLocks noChangeAspect="1" noChangeArrowheads="1"/>
+                    </pic:cNvPicPr>
+                  </pic:nvPicPr>
+                  <pic:blipFill>
+                    <a:blip r:embed="rId7" cstate="print">
+                      <a:extLst>
+                        <a:ext uri="{28A0092B-C50C-407E-A947-70E740481C1C}">
+                          <a14:useLocalDpi xmlns:a14="http://schemas.microsoft.com/office/drawing/2010/main" val="0"/>
+                        </a:ext>
+                      </a:extLst>
+                    </a:blip>
+                    <a:srcRect/>
+                    <a:stretch>
+                      <a:fillRect/>
+                    </a:stretch>
+                  </pic:blipFill>
+                  <pic:spPr bwMode="auto">
+                    <a:xfrm>
+                      <a:off x="0" y="0"/>
+                      <a:ext cx="3462610" cy="5690459"/>
+                    </a:xfrm>
+                    <a:prstGeom prst="rect">
+                      <a:avLst/>
+                    </a:prstGeom>
+                    <a:noFill/>
+                    <a:ln>
+                      <a:noFill/>
+                    </a:ln>
+                  </pic:spPr>
+                </pic:pic>
+              </a:graphicData>
+            </a:graphic>
+          </wp:inline>
+        </w:drawing>
+      </w:r>
+    </w:p>
+    <w:p>
+      <w:pPr>
+        <w:rPr>
+          <w:lang w:val="fr-CA"/>
+        </w:rPr>
+      </w:pPr>
+      <w:r>
+        <w:rPr>
+          <w:lang w:val="fr-CA"/>
+        </w:rPr>
+        <w:t>Les chemins possibles à tester sont :</w:t>
+      </w:r>
+    </w:p>
+    <w:p>
+      <w:pPr>
+        <w:spacing w:after="0"/>
+        <w:rPr>
+          <w:lang w:val="fr-CA"/>
+        </w:rPr>
+      </w:pPr>
+      <w:r>
+        <w:rPr>
+          <w:lang w:val="fr-CA"/>
+        </w:rPr>
+        <w:t>1-2</w:t>
+      </w:r>
+    </w:p>
+    <w:p>
+      <w:pPr>
+        <w:spacing w:after="0"/>
+        <w:rPr>
+          <w:lang w:val="fr-CA"/>
+        </w:rPr>
+      </w:pPr>
+      <w:r>
+        <w:rPr>
+          <w:lang w:val="fr-CA"/>
+        </w:rPr>
+        <w:t>1-3-4</w:t>
+      </w:r>
+    </w:p>
+    <w:p>
+      <w:pPr>
+        <w:spacing w:after="0"/>
+        <w:rPr>
+          <w:lang w:val="fr-CA"/>
+        </w:rPr>
+      </w:pPr>
+      <w:r>
+        <w:rPr>
+          <w:lang w:val="fr-CA"/>
+        </w:rPr>
+        <w:t>1-3-5-6</w:t>
+      </w:r>
+    </w:p>
+    <w:p>
+      <w:pPr>
+        <w:spacing w:after="0"/>
+        <w:rPr>
+          <w:lang w:val="fr-CA"/>
+        </w:rPr>
+      </w:pPr>
+      <w:r>
+        <w:rPr>
+          <w:lang w:val="fr-CA"/>
+        </w:rPr>
+        <w:t>1-3-5-7-6</w:t>
+      </w:r>
+    </w:p>
+    <w:p>
+      <w:pPr>
+        <w:spacing w:after="0"/>
+        <w:rPr>
+          <w:lang w:val="fr-CA"/>
+        </w:rPr>
+      </w:pPr>
+      <w:r>
+        <w:rPr>
+          <w:lang w:val="fr-CA"/>
+        </w:rPr>
+        <w:t>1-3-5-7-8-9-10-11-15-9-16</w:t>
+      </w:r>
+    </w:p>
+    <w:p>
+      <w:pPr>
+        <w:spacing w:after="0"/>
+        <w:rPr>
+          <w:lang w:val="fr-CA"/>
+        </w:rPr>
+      </w:pPr>
+      <w:r>
+        <w:rPr>
+          <w:lang w:val="fr-CA"/>
+        </w:rPr>
+        <w:t>1-3-5-7-8-9-10-11-12-14-15-9-16</w:t>
+      </w:r>
+    </w:p>
+    <w:p>
+      <w:pPr>
+        <w:spacing w:after="0"/>
+        <w:rPr>
+          <w:lang w:val="fr-CA"/>
+        </w:rPr>
+      </w:pPr>
+      <w:r>
+        <w:rPr>
+          <w:lang w:val="fr-CA"/>
+        </w:rPr>
+        <w:t>1-3-5-7-8-9-10-11-12-13-14-15-9-16</w:t>
+      </w:r>
+    </w:p>
+    <w:p>
+      <w:pPr>
+        <w:spacing w:after="0"/>
+        <w:rPr>
+          <w:lang w:val="fr-CA"/>
+        </w:rPr>
+      </w:pPr>
+    </w:p>
+    <w:p>
+      <w:pPr>
+        <w:spacing w:after="0"/>
+        <w:rPr>
+          <w:lang w:val="fr-CA"/>
+        </w:rPr>
+      </w:pPr>
+      <w:r>
+        <w:rPr>
+          <w:lang w:val="fr-CA"/>
+        </w:rPr>
+        <w:t>Il n’y a aucun chemin possible à tester.</w:t>
+      </w:r>
+      <w:r>
+        <w:rPr>
+          <w:lang w:val="fr-CA"/>
+        </w:rPr>
+        <w:br w:type="page"/>
+      </w:r>
+    </w:p>
+    <w:p>
+      <w:pPr>
+        <w:rPr>
+          <w:lang w:val="fr-CA"/>
+        </w:rPr>
+      </w:pPr>
+      <w:r>
+        <w:rPr>
+          <w:lang w:val="fr-CA"/>
+        </w:rPr>
+        <w:lastRenderedPageBreak/>
         <w:t xml:space="preserve">CFG </w:t>
       </w:r>
       <w:proofErr w:type="spellStart"/>
-      <w:r>
+      <w:proofErr w:type="gramStart"/>
+      <w:r>
+        <w:rPr>
+          <w:lang w:val="fr-CA"/>
+        </w:rPr>
         <w:t>eulerianCycle</w:t>
       </w:r>
       <w:proofErr w:type="spellEnd"/>
       <w:r>
+        <w:rPr>
+          <w:lang w:val="fr-CA"/>
+        </w:rPr>
         <w:t>:</w:t>
       </w:r>
-    </w:p>
-    <w:p/>
-    <w:p>
-      <w:r>
-        <w:t>CFG regular:</w:t>
-      </w:r>
-    </w:p>
-    <w:p/>
-    <w:p/>
-    <w:p/>
-    <w:p>
-      <w:pPr>
-        <w:rPr>
-          <w:lang w:val="fr-CA"/>
-        </w:rPr>
-      </w:pPr>
-      <w:r>
-        <w:rPr>
-          <w:lang w:val="fr-CA"/>
-        </w:rPr>
+      <w:proofErr w:type="gramEnd"/>
+    </w:p>
+    <w:p>
+      <w:pPr>
+        <w:rPr>
+          <w:lang w:val="fr-CA"/>
+        </w:rPr>
+      </w:pPr>
+      <w:r>
+        <w:rPr>
+          <w:noProof/>
+          <w:lang w:val="fr-CA" w:eastAsia="fr-CA"/>
+        </w:rPr>
+        <w:drawing>
+          <wp:inline distT="0" distB="0" distL="0" distR="0" wp14:anchorId="018EFBD0" wp14:editId="393B981E">
+            <wp:extent cx="3987636" cy="5441950"/>
+            <wp:effectExtent l="0" t="0" r="0" b="6350"/>
+            <wp:docPr id="10" name="Image 10"/>
+            <wp:cNvGraphicFramePr>
+              <a:graphicFrameLocks xmlns:a="http://schemas.openxmlformats.org/drawingml/2006/main" noChangeAspect="1"/>
+            </wp:cNvGraphicFramePr>
+            <a:graphic xmlns:a="http://schemas.openxmlformats.org/drawingml/2006/main">
+              <a:graphicData uri="http://schemas.openxmlformats.org/drawingml/2006/picture">
+                <pic:pic xmlns:pic="http://schemas.openxmlformats.org/drawingml/2006/picture">
+                  <pic:nvPicPr>
+                    <pic:cNvPr id="0" name="Picture 7"/>
+                    <pic:cNvPicPr>
+                      <a:picLocks noChangeAspect="1" noChangeArrowheads="1"/>
+                    </pic:cNvPicPr>
+                  </pic:nvPicPr>
+                  <pic:blipFill>
+                    <a:blip r:embed="rId8">
+                      <a:extLst>
+                        <a:ext uri="{28A0092B-C50C-407E-A947-70E740481C1C}">
+                          <a14:useLocalDpi xmlns:a14="http://schemas.microsoft.com/office/drawing/2010/main" val="0"/>
+                        </a:ext>
+                      </a:extLst>
+                    </a:blip>
+                    <a:srcRect/>
+                    <a:stretch>
+                      <a:fillRect/>
+                    </a:stretch>
+                  </pic:blipFill>
+                  <pic:spPr bwMode="auto">
+                    <a:xfrm>
+                      <a:off x="0" y="0"/>
+                      <a:ext cx="3997684" cy="5455663"/>
+                    </a:xfrm>
+                    <a:prstGeom prst="rect">
+                      <a:avLst/>
+                    </a:prstGeom>
+                    <a:noFill/>
+                    <a:ln>
+                      <a:noFill/>
+                    </a:ln>
+                  </pic:spPr>
+                </pic:pic>
+              </a:graphicData>
+            </a:graphic>
+          </wp:inline>
+        </w:drawing>
+      </w:r>
+    </w:p>
+    <w:p>
+      <w:pPr>
+        <w:rPr>
+          <w:lang w:val="fr-CA"/>
+        </w:rPr>
+      </w:pPr>
+      <w:r>
+        <w:rPr>
+          <w:lang w:val="fr-CA"/>
+        </w:rPr>
+        <w:t>Les chemins à tester sont :</w:t>
+      </w:r>
+    </w:p>
+    <w:p>
+      <w:pPr>
+        <w:spacing w:after="0"/>
+        <w:rPr>
+          <w:lang w:val="fr-CA"/>
+        </w:rPr>
+      </w:pPr>
+      <w:r>
+        <w:rPr>
+          <w:lang w:val="fr-CA"/>
+        </w:rPr>
+        <w:t>1-2</w:t>
+      </w:r>
+    </w:p>
+    <w:p>
+      <w:pPr>
+        <w:spacing w:after="0"/>
+        <w:rPr>
+          <w:lang w:val="fr-CA"/>
+        </w:rPr>
+      </w:pPr>
+      <w:r>
+        <w:rPr>
+          <w:lang w:val="fr-CA"/>
+        </w:rPr>
+        <w:t>1-3-4</w:t>
+      </w:r>
+    </w:p>
+    <w:p>
+      <w:pPr>
+        <w:spacing w:after="0"/>
+        <w:rPr>
+          <w:lang w:val="fr-CA"/>
+        </w:rPr>
+      </w:pPr>
+      <w:r>
+        <w:rPr>
+          <w:lang w:val="fr-CA"/>
+        </w:rPr>
+        <w:t>1-3-5-6</w:t>
+      </w:r>
+    </w:p>
+    <w:p>
+      <w:pPr>
+        <w:spacing w:after="0"/>
+        <w:rPr>
+          <w:lang w:val="fr-CA"/>
+        </w:rPr>
+      </w:pPr>
+      <w:r>
+        <w:rPr>
+          <w:lang w:val="fr-CA"/>
+        </w:rPr>
+        <w:t>1-3-5-7-8-9-8-10-11-12-13-11-14-15</w:t>
+      </w:r>
+    </w:p>
+    <w:p>
+      <w:pPr>
+        <w:spacing w:after="0"/>
+        <w:rPr>
+          <w:lang w:val="fr-CA"/>
+        </w:rPr>
+      </w:pPr>
+    </w:p>
+    <w:p>
+      <w:pPr>
+        <w:spacing w:after="0"/>
+        <w:rPr>
+          <w:lang w:val="fr-CA"/>
+        </w:rPr>
+      </w:pPr>
+      <w:r>
+        <w:rPr>
+          <w:lang w:val="fr-CA"/>
+        </w:rPr>
+        <w:t>Il n’y a aucun chemin possible à tester</w:t>
+      </w:r>
+      <w:r>
+        <w:rPr>
+          <w:lang w:val="fr-CA"/>
+        </w:rPr>
+        <w:br w:type="page"/>
+      </w:r>
+    </w:p>
+    <w:p>
+      <w:pPr>
+        <w:rPr>
+          <w:lang w:val="fr-CA"/>
+        </w:rPr>
+      </w:pPr>
+      <w:r>
+        <w:rPr>
+          <w:lang w:val="fr-CA"/>
+        </w:rPr>
+        <w:lastRenderedPageBreak/>
+        <w:t xml:space="preserve">CFG </w:t>
+      </w:r>
+      <w:proofErr w:type="spellStart"/>
+      <w:proofErr w:type="gramStart"/>
+      <w:r>
+        <w:rPr>
+          <w:lang w:val="fr-CA"/>
+        </w:rPr>
+        <w:t>regular</w:t>
+      </w:r>
+      <w:proofErr w:type="spellEnd"/>
+      <w:r>
+        <w:rPr>
+          <w:lang w:val="fr-CA"/>
+        </w:rPr>
+        <w:t>:</w:t>
+      </w:r>
+      <w:proofErr w:type="gramEnd"/>
+    </w:p>
+    <w:p>
+      <w:pPr>
+        <w:rPr>
+          <w:lang w:val="fr-CA"/>
+        </w:rPr>
+      </w:pPr>
+      <w:r>
+        <w:rPr>
+          <w:noProof/>
+          <w:lang w:val="fr-CA" w:eastAsia="fr-CA"/>
+        </w:rPr>
+        <w:drawing>
+          <wp:inline distT="0" distB="0" distL="0" distR="0" wp14:anchorId="52AAF17A" wp14:editId="057AF355">
+            <wp:extent cx="4721551" cy="5937250"/>
+            <wp:effectExtent l="0" t="0" r="3175" b="6350"/>
+            <wp:docPr id="11" name="Image 11"/>
+            <wp:cNvGraphicFramePr>
+              <a:graphicFrameLocks xmlns:a="http://schemas.openxmlformats.org/drawingml/2006/main" noChangeAspect="1"/>
+            </wp:cNvGraphicFramePr>
+            <a:graphic xmlns:a="http://schemas.openxmlformats.org/drawingml/2006/main">
+              <a:graphicData uri="http://schemas.openxmlformats.org/drawingml/2006/picture">
+                <pic:pic xmlns:pic="http://schemas.openxmlformats.org/drawingml/2006/picture">
+                  <pic:nvPicPr>
+                    <pic:cNvPr id="0" name="Picture 8"/>
+                    <pic:cNvPicPr>
+                      <a:picLocks noChangeAspect="1" noChangeArrowheads="1"/>
+                    </pic:cNvPicPr>
+                  </pic:nvPicPr>
+                  <pic:blipFill>
+                    <a:blip r:embed="rId9" cstate="print">
+                      <a:extLst>
+                        <a:ext uri="{28A0092B-C50C-407E-A947-70E740481C1C}">
+                          <a14:useLocalDpi xmlns:a14="http://schemas.microsoft.com/office/drawing/2010/main" val="0"/>
+                        </a:ext>
+                      </a:extLst>
+                    </a:blip>
+                    <a:srcRect/>
+                    <a:stretch>
+                      <a:fillRect/>
+                    </a:stretch>
+                  </pic:blipFill>
+                  <pic:spPr bwMode="auto">
+                    <a:xfrm>
+                      <a:off x="0" y="0"/>
+                      <a:ext cx="4733352" cy="5952089"/>
+                    </a:xfrm>
+                    <a:prstGeom prst="rect">
+                      <a:avLst/>
+                    </a:prstGeom>
+                    <a:noFill/>
+                    <a:ln>
+                      <a:noFill/>
+                    </a:ln>
+                  </pic:spPr>
+                </pic:pic>
+              </a:graphicData>
+            </a:graphic>
+          </wp:inline>
+        </w:drawing>
+      </w:r>
+    </w:p>
+    <w:p>
+      <w:pPr>
+        <w:rPr>
+          <w:lang w:val="fr-CA"/>
+        </w:rPr>
+      </w:pPr>
+      <w:r>
+        <w:rPr>
+          <w:lang w:val="fr-CA"/>
+        </w:rPr>
+        <w:t>Les chemins à tester sont :</w:t>
+      </w:r>
+    </w:p>
+    <w:p>
+      <w:pPr>
+        <w:spacing w:after="0"/>
+        <w:rPr>
+          <w:lang w:val="fr-CA"/>
+        </w:rPr>
+      </w:pPr>
+      <w:r>
+        <w:rPr>
+          <w:lang w:val="fr-CA"/>
+        </w:rPr>
+        <w:t>1-2</w:t>
+      </w:r>
+    </w:p>
+    <w:p>
+      <w:pPr>
+        <w:spacing w:after="0"/>
+        <w:rPr>
+          <w:lang w:val="fr-CA"/>
+        </w:rPr>
+      </w:pPr>
+      <w:r>
+        <w:rPr>
+          <w:lang w:val="fr-CA"/>
+        </w:rPr>
+        <w:t>1-3-4</w:t>
+      </w:r>
+    </w:p>
+    <w:p>
+      <w:pPr>
+        <w:spacing w:after="0"/>
+        <w:rPr>
+          <w:lang w:val="fr-CA"/>
+        </w:rPr>
+      </w:pPr>
+      <w:r>
+        <w:rPr>
+          <w:lang w:val="fr-CA"/>
+        </w:rPr>
+        <w:t>1-3-5-6</w:t>
+      </w:r>
+    </w:p>
+    <w:p>
+      <w:pPr>
+        <w:spacing w:after="0"/>
+        <w:rPr>
+          <w:lang w:val="fr-CA"/>
+        </w:rPr>
+      </w:pPr>
+      <w:r>
+        <w:rPr>
+          <w:lang w:val="fr-CA"/>
+        </w:rPr>
+        <w:t>1-3-5-7-8</w:t>
+      </w:r>
+    </w:p>
+    <w:p>
+      <w:pPr>
+        <w:spacing w:after="0"/>
+        <w:rPr>
+          <w:lang w:val="fr-CA"/>
+        </w:rPr>
+      </w:pPr>
+      <w:r>
+        <w:rPr>
+          <w:lang w:val="fr-CA"/>
+        </w:rPr>
+        <w:t>1-3-5-7-9-10-11-12-13-14-12-15-10-16-17-18-17-19-20-21-22-20-23</w:t>
+      </w:r>
+    </w:p>
+    <w:p>
+      <w:pPr>
+        <w:spacing w:after="0"/>
+        <w:rPr>
+          <w:lang w:val="fr-CA"/>
+        </w:rPr>
+      </w:pPr>
+    </w:p>
+    <w:p>
+      <w:pPr>
+        <w:spacing w:after="0"/>
+        <w:rPr>
+          <w:lang w:val="fr-CA"/>
+        </w:rPr>
+      </w:pPr>
+      <w:r>
+        <w:rPr>
+          <w:lang w:val="fr-CA"/>
+        </w:rPr>
+        <w:t>Il n’y a aucun chemin impossible à tester</w:t>
+      </w:r>
+      <w:r>
+        <w:rPr>
+          <w:lang w:val="fr-CA"/>
+        </w:rPr>
+        <w:br w:type="page"/>
+      </w:r>
+    </w:p>
+    <w:p>
+      <w:pPr>
+        <w:rPr>
+          <w:lang w:val="fr-CA"/>
+        </w:rPr>
+      </w:pPr>
+      <w:r>
+        <w:rPr>
+          <w:lang w:val="fr-CA"/>
+        </w:rPr>
+        <w:lastRenderedPageBreak/>
         <w:t xml:space="preserve">Question </w:t>
       </w:r>
       <w:proofErr w:type="gramStart"/>

</xml_diff>